<commit_message>
Feature to return equivalent codes
</commit_message>
<xml_diff>
--- a/public/module-spec+.docx
+++ b/public/module-spec+.docx
@@ -1,6 +1,6 @@
 
 <file path=word/document.xml><?xml version="1.0" encoding="utf-8"?>
-<w:document xmlns:wpc="http://schemas.microsoft.com/office/word/2010/wordprocessingCanvas" xmlns:cx="http://schemas.microsoft.com/office/drawing/2014/chartex" xmlns:cx1="http://schemas.microsoft.com/office/drawing/2015/9/8/chartex" xmlns:cx2="http://schemas.microsoft.com/office/drawing/2015/10/21/chartex" xmlns:cx3="http://schemas.microsoft.com/office/drawing/2016/5/9/chartex" xmlns:cx4="http://schemas.microsoft.com/office/drawing/2016/5/10/chartex" xmlns:cx5="http://schemas.microsoft.com/office/drawing/2016/5/11/chartex" xmlns:cx6="http://schemas.microsoft.com/office/drawing/2016/5/12/chartex" xmlns:cx7="http://schemas.microsoft.com/office/drawing/2016/5/13/chartex" xmlns:cx8="http://schemas.microsoft.com/office/drawing/2016/5/14/chartex" xmlns:mc="http://schemas.openxmlformats.org/markup-compatibility/2006" xmlns:aink="http://schemas.microsoft.com/office/drawing/2016/ink" xmlns:am3d="http://schemas.microsoft.com/office/drawing/2017/model3d" xmlns:o="urn:schemas-microsoft-com:office:office" xmlns:r="http://schemas.openxmlformats.org/officeDocument/2006/relationships" xmlns:m="http://schemas.openxmlformats.org/officeDocument/2006/math" xmlns:v="urn:schemas-microsoft-com:vml" xmlns:wp14="http://schemas.microsoft.com/office/word/2010/wordprocessingDrawing" xmlns:wp="http://schemas.openxmlformats.org/drawingml/2006/wordprocessingDrawing" xmlns:w10="urn:schemas-microsoft-com:office:word" xmlns:w="http://schemas.openxmlformats.org/wordprocessingml/2006/main" xmlns:w14="http://schemas.microsoft.com/office/word/2010/wordml" xmlns:w15="http://schemas.microsoft.com/office/word/2012/wordml" xmlns:w16cex="http://schemas.microsoft.com/office/word/2018/wordml/cex" xmlns:w16cid="http://schemas.microsoft.com/office/word/2016/wordml/cid" xmlns:w16="http://schemas.microsoft.com/office/word/2018/wordml" xmlns:w16se="http://schemas.microsoft.com/office/word/2015/wordml/symex" xmlns:wpg="http://schemas.microsoft.com/office/word/2010/wordprocessingGroup" xmlns:wpi="http://schemas.microsoft.com/office/word/2010/wordprocessingInk" xmlns:wne="http://schemas.microsoft.com/office/word/2006/wordml" xmlns:wps="http://schemas.microsoft.com/office/word/2010/wordprocessingShape" mc:Ignorable="w14 w15 w16se w16cid w16 w16cex wp14">
+<w:document xmlns:wpc="http://schemas.microsoft.com/office/word/2010/wordprocessingCanvas" xmlns:cx="http://schemas.microsoft.com/office/drawing/2014/chartex" xmlns:cx1="http://schemas.microsoft.com/office/drawing/2015/9/8/chartex" xmlns:cx2="http://schemas.microsoft.com/office/drawing/2015/10/21/chartex" xmlns:cx3="http://schemas.microsoft.com/office/drawing/2016/5/9/chartex" xmlns:cx4="http://schemas.microsoft.com/office/drawing/2016/5/10/chartex" xmlns:cx5="http://schemas.microsoft.com/office/drawing/2016/5/11/chartex" xmlns:cx6="http://schemas.microsoft.com/office/drawing/2016/5/12/chartex" xmlns:cx7="http://schemas.microsoft.com/office/drawing/2016/5/13/chartex" xmlns:cx8="http://schemas.microsoft.com/office/drawing/2016/5/14/chartex" xmlns:mc="http://schemas.openxmlformats.org/markup-compatibility/2006" xmlns:aink="http://schemas.microsoft.com/office/drawing/2016/ink" xmlns:am3d="http://schemas.microsoft.com/office/drawing/2017/model3d" xmlns:o="urn:schemas-microsoft-com:office:office" xmlns:r="http://schemas.openxmlformats.org/officeDocument/2006/relationships" xmlns:m="http://schemas.openxmlformats.org/officeDocument/2006/math" xmlns:v="urn:schemas-microsoft-com:vml" xmlns:wp14="http://schemas.microsoft.com/office/word/2010/wordprocessingDrawing" xmlns:wp="http://schemas.openxmlformats.org/drawingml/2006/wordprocessingDrawing" xmlns:w10="urn:schemas-microsoft-com:office:word" xmlns:w="http://schemas.openxmlformats.org/wordprocessingml/2006/main" xmlns:w14="http://schemas.microsoft.com/office/word/2010/wordml" xmlns:w15="http://schemas.microsoft.com/office/word/2012/wordml" xmlns:w16cex="http://schemas.microsoft.com/office/word/2018/wordml/cex" xmlns:w16cid="http://schemas.microsoft.com/office/word/2016/wordml/cid" xmlns:w16="http://schemas.microsoft.com/office/word/2018/wordml" xmlns:w16sdtdh="http://schemas.microsoft.com/office/word/2020/wordml/sdtdatahash" xmlns:w16se="http://schemas.microsoft.com/office/word/2015/wordml/symex" xmlns:wpg="http://schemas.microsoft.com/office/word/2010/wordprocessingGroup" xmlns:wpi="http://schemas.microsoft.com/office/word/2010/wordprocessingInk" xmlns:wne="http://schemas.microsoft.com/office/word/2006/wordml" xmlns:wps="http://schemas.microsoft.com/office/word/2010/wordprocessingShape" mc:Ignorable="w14 w15 w16se w16cid w16 w16cex w16sdtdh wp14">
   <w:body>
     <w:p>
       <w:pPr>
@@ -2200,6 +2200,26 @@
               <w:t>{code}</w:t>
             </w:r>
           </w:p>
+          <w:p>
+            <w:r>
+              <w:t>{#matchedBoolean}</w:t>
+            </w:r>
+          </w:p>
+          <w:p>
+            <w:r>
+              <w:t>Equivalent modules: {#duplicate}</w:t>
+            </w:r>
+          </w:p>
+          <w:p>
+            <w:r>
+              <w:t>{.}</w:t>
+            </w:r>
+          </w:p>
+          <w:p>
+            <w:r>
+              <w:t>{/duplicate}{/matchedBoolean}</w:t>
+            </w:r>
+          </w:p>
         </w:tc>
         <w:tc>
           <w:tcPr>
@@ -2539,7 +2559,11 @@
           </w:tcPr>
           <w:p>
             <w:r>
-              <w:t xml:space="preserve">State the name and code of any pre-requisite modules (i.e. modules students </w:t>
+              <w:t xml:space="preserve">State the name and code of any </w:t>
+            </w:r>
+            <w:r>
+              <w:lastRenderedPageBreak/>
+              <w:t xml:space="preserve">pre-requisite modules (i.e. modules students </w:t>
             </w:r>
             <w:r>
               <w:rPr>
@@ -2548,11 +2572,7 @@
               <w:t>must</w:t>
             </w:r>
             <w:r>
-              <w:t xml:space="preserve"> have taken in previous years to be eligible to take this module. Also describe </w:t>
-            </w:r>
-            <w:r>
-              <w:lastRenderedPageBreak/>
-              <w:t xml:space="preserve">any </w:t>
+              <w:t xml:space="preserve"> have taken in previous years to be eligible to take this module. Also describe any </w:t>
             </w:r>
             <w:r>
               <w:t>particular requirements for incoming exchange students,</w:t>
@@ -2575,6 +2595,7 @@
           </w:p>
           <w:p>
             <w:r>
+              <w:lastRenderedPageBreak/>
               <w:t>{/prereqs}</w:t>
             </w:r>
           </w:p>
@@ -2588,6 +2609,7 @@
               <w:rPr>
                 <w:b/>
               </w:rPr>
+              <w:lastRenderedPageBreak/>
               <w:t>B</w:t>
             </w:r>
           </w:p>
@@ -4759,7 +4781,16 @@
                   <w:color w:val="auto"/>
                   <w:u w:val="none"/>
                 </w:rPr>
-                <w:t>Please describe any internal hurdles</w:t>
+                <w:t xml:space="preserve">Please describe any </w:t>
+              </w:r>
+              <w:r>
+                <w:rPr>
+                  <w:rStyle w:val="Hyperlink"/>
+                  <w:color w:val="auto"/>
+                  <w:u w:val="none"/>
+                </w:rPr>
+                <w:lastRenderedPageBreak/>
+                <w:t>internal hurdles</w:t>
               </w:r>
             </w:hyperlink>
             <w:r>
@@ -5148,7 +5179,7 @@
 </file>
 
 <file path=word/endnotes.xml><?xml version="1.0" encoding="utf-8"?>
-<w:endnotes xmlns:wpc="http://schemas.microsoft.com/office/word/2010/wordprocessingCanvas" xmlns:cx="http://schemas.microsoft.com/office/drawing/2014/chartex" xmlns:cx1="http://schemas.microsoft.com/office/drawing/2015/9/8/chartex" xmlns:cx2="http://schemas.microsoft.com/office/drawing/2015/10/21/chartex" xmlns:cx3="http://schemas.microsoft.com/office/drawing/2016/5/9/chartex" xmlns:cx4="http://schemas.microsoft.com/office/drawing/2016/5/10/chartex" xmlns:cx5="http://schemas.microsoft.com/office/drawing/2016/5/11/chartex" xmlns:cx6="http://schemas.microsoft.com/office/drawing/2016/5/12/chartex" xmlns:cx7="http://schemas.microsoft.com/office/drawing/2016/5/13/chartex" xmlns:cx8="http://schemas.microsoft.com/office/drawing/2016/5/14/chartex" xmlns:mc="http://schemas.openxmlformats.org/markup-compatibility/2006" xmlns:aink="http://schemas.microsoft.com/office/drawing/2016/ink" xmlns:am3d="http://schemas.microsoft.com/office/drawing/2017/model3d" xmlns:o="urn:schemas-microsoft-com:office:office" xmlns:r="http://schemas.openxmlformats.org/officeDocument/2006/relationships" xmlns:m="http://schemas.openxmlformats.org/officeDocument/2006/math" xmlns:v="urn:schemas-microsoft-com:vml" xmlns:wp14="http://schemas.microsoft.com/office/word/2010/wordprocessingDrawing" xmlns:wp="http://schemas.openxmlformats.org/drawingml/2006/wordprocessingDrawing" xmlns:w10="urn:schemas-microsoft-com:office:word" xmlns:w="http://schemas.openxmlformats.org/wordprocessingml/2006/main" xmlns:w14="http://schemas.microsoft.com/office/word/2010/wordml" xmlns:w15="http://schemas.microsoft.com/office/word/2012/wordml" xmlns:w16cex="http://schemas.microsoft.com/office/word/2018/wordml/cex" xmlns:w16cid="http://schemas.microsoft.com/office/word/2016/wordml/cid" xmlns:w16="http://schemas.microsoft.com/office/word/2018/wordml" xmlns:w16se="http://schemas.microsoft.com/office/word/2015/wordml/symex" xmlns:wpg="http://schemas.microsoft.com/office/word/2010/wordprocessingGroup" xmlns:wpi="http://schemas.microsoft.com/office/word/2010/wordprocessingInk" xmlns:wne="http://schemas.microsoft.com/office/word/2006/wordml" xmlns:wps="http://schemas.microsoft.com/office/word/2010/wordprocessingShape" mc:Ignorable="w14 w15 w16se w16cid w16 w16cex wp14">
+<w:endnotes xmlns:wpc="http://schemas.microsoft.com/office/word/2010/wordprocessingCanvas" xmlns:cx="http://schemas.microsoft.com/office/drawing/2014/chartex" xmlns:cx1="http://schemas.microsoft.com/office/drawing/2015/9/8/chartex" xmlns:cx2="http://schemas.microsoft.com/office/drawing/2015/10/21/chartex" xmlns:cx3="http://schemas.microsoft.com/office/drawing/2016/5/9/chartex" xmlns:cx4="http://schemas.microsoft.com/office/drawing/2016/5/10/chartex" xmlns:cx5="http://schemas.microsoft.com/office/drawing/2016/5/11/chartex" xmlns:cx6="http://schemas.microsoft.com/office/drawing/2016/5/12/chartex" xmlns:cx7="http://schemas.microsoft.com/office/drawing/2016/5/13/chartex" xmlns:cx8="http://schemas.microsoft.com/office/drawing/2016/5/14/chartex" xmlns:mc="http://schemas.openxmlformats.org/markup-compatibility/2006" xmlns:aink="http://schemas.microsoft.com/office/drawing/2016/ink" xmlns:am3d="http://schemas.microsoft.com/office/drawing/2017/model3d" xmlns:o="urn:schemas-microsoft-com:office:office" xmlns:r="http://schemas.openxmlformats.org/officeDocument/2006/relationships" xmlns:m="http://schemas.openxmlformats.org/officeDocument/2006/math" xmlns:v="urn:schemas-microsoft-com:vml" xmlns:wp14="http://schemas.microsoft.com/office/word/2010/wordprocessingDrawing" xmlns:wp="http://schemas.openxmlformats.org/drawingml/2006/wordprocessingDrawing" xmlns:w10="urn:schemas-microsoft-com:office:word" xmlns:w="http://schemas.openxmlformats.org/wordprocessingml/2006/main" xmlns:w14="http://schemas.microsoft.com/office/word/2010/wordml" xmlns:w15="http://schemas.microsoft.com/office/word/2012/wordml" xmlns:w16cex="http://schemas.microsoft.com/office/word/2018/wordml/cex" xmlns:w16cid="http://schemas.microsoft.com/office/word/2016/wordml/cid" xmlns:w16="http://schemas.microsoft.com/office/word/2018/wordml" xmlns:w16sdtdh="http://schemas.microsoft.com/office/word/2020/wordml/sdtdatahash" xmlns:w16se="http://schemas.microsoft.com/office/word/2015/wordml/symex" xmlns:wpg="http://schemas.microsoft.com/office/word/2010/wordprocessingGroup" xmlns:wpi="http://schemas.microsoft.com/office/word/2010/wordprocessingInk" xmlns:wne="http://schemas.microsoft.com/office/word/2006/wordml" xmlns:wps="http://schemas.microsoft.com/office/word/2010/wordprocessingShape" mc:Ignorable="w14 w15 w16se w16cid w16 w16cex w16sdtdh wp14">
   <w:endnote w:type="separator" w:id="-1">
     <w:p>
       <w:r>
@@ -5167,7 +5198,7 @@
 </file>
 
 <file path=word/footer1.xml><?xml version="1.0" encoding="utf-8"?>
-<w:ftr xmlns:wpc="http://schemas.microsoft.com/office/word/2010/wordprocessingCanvas" xmlns:cx="http://schemas.microsoft.com/office/drawing/2014/chartex" xmlns:cx1="http://schemas.microsoft.com/office/drawing/2015/9/8/chartex" xmlns:cx2="http://schemas.microsoft.com/office/drawing/2015/10/21/chartex" xmlns:cx3="http://schemas.microsoft.com/office/drawing/2016/5/9/chartex" xmlns:cx4="http://schemas.microsoft.com/office/drawing/2016/5/10/chartex" xmlns:cx5="http://schemas.microsoft.com/office/drawing/2016/5/11/chartex" xmlns:cx6="http://schemas.microsoft.com/office/drawing/2016/5/12/chartex" xmlns:cx7="http://schemas.microsoft.com/office/drawing/2016/5/13/chartex" xmlns:cx8="http://schemas.microsoft.com/office/drawing/2016/5/14/chartex" xmlns:mc="http://schemas.openxmlformats.org/markup-compatibility/2006" xmlns:aink="http://schemas.microsoft.com/office/drawing/2016/ink" xmlns:am3d="http://schemas.microsoft.com/office/drawing/2017/model3d" xmlns:o="urn:schemas-microsoft-com:office:office" xmlns:r="http://schemas.openxmlformats.org/officeDocument/2006/relationships" xmlns:m="http://schemas.openxmlformats.org/officeDocument/2006/math" xmlns:v="urn:schemas-microsoft-com:vml" xmlns:wp14="http://schemas.microsoft.com/office/word/2010/wordprocessingDrawing" xmlns:wp="http://schemas.openxmlformats.org/drawingml/2006/wordprocessingDrawing" xmlns:w10="urn:schemas-microsoft-com:office:word" xmlns:w="http://schemas.openxmlformats.org/wordprocessingml/2006/main" xmlns:w14="http://schemas.microsoft.com/office/word/2010/wordml" xmlns:w15="http://schemas.microsoft.com/office/word/2012/wordml" xmlns:w16cex="http://schemas.microsoft.com/office/word/2018/wordml/cex" xmlns:w16cid="http://schemas.microsoft.com/office/word/2016/wordml/cid" xmlns:w16="http://schemas.microsoft.com/office/word/2018/wordml" xmlns:w16se="http://schemas.microsoft.com/office/word/2015/wordml/symex" xmlns:wpg="http://schemas.microsoft.com/office/word/2010/wordprocessingGroup" xmlns:wpi="http://schemas.microsoft.com/office/word/2010/wordprocessingInk" xmlns:wne="http://schemas.microsoft.com/office/word/2006/wordml" xmlns:wps="http://schemas.microsoft.com/office/word/2010/wordprocessingShape" mc:Ignorable="w14 w15 w16se w16cid w16 w16cex wp14">
+<w:ftr xmlns:wpc="http://schemas.microsoft.com/office/word/2010/wordprocessingCanvas" xmlns:cx="http://schemas.microsoft.com/office/drawing/2014/chartex" xmlns:cx1="http://schemas.microsoft.com/office/drawing/2015/9/8/chartex" xmlns:cx2="http://schemas.microsoft.com/office/drawing/2015/10/21/chartex" xmlns:cx3="http://schemas.microsoft.com/office/drawing/2016/5/9/chartex" xmlns:cx4="http://schemas.microsoft.com/office/drawing/2016/5/10/chartex" xmlns:cx5="http://schemas.microsoft.com/office/drawing/2016/5/11/chartex" xmlns:cx6="http://schemas.microsoft.com/office/drawing/2016/5/12/chartex" xmlns:cx7="http://schemas.microsoft.com/office/drawing/2016/5/13/chartex" xmlns:cx8="http://schemas.microsoft.com/office/drawing/2016/5/14/chartex" xmlns:mc="http://schemas.openxmlformats.org/markup-compatibility/2006" xmlns:aink="http://schemas.microsoft.com/office/drawing/2016/ink" xmlns:am3d="http://schemas.microsoft.com/office/drawing/2017/model3d" xmlns:o="urn:schemas-microsoft-com:office:office" xmlns:r="http://schemas.openxmlformats.org/officeDocument/2006/relationships" xmlns:m="http://schemas.openxmlformats.org/officeDocument/2006/math" xmlns:v="urn:schemas-microsoft-com:vml" xmlns:wp14="http://schemas.microsoft.com/office/word/2010/wordprocessingDrawing" xmlns:wp="http://schemas.openxmlformats.org/drawingml/2006/wordprocessingDrawing" xmlns:w10="urn:schemas-microsoft-com:office:word" xmlns:w="http://schemas.openxmlformats.org/wordprocessingml/2006/main" xmlns:w14="http://schemas.microsoft.com/office/word/2010/wordml" xmlns:w15="http://schemas.microsoft.com/office/word/2012/wordml" xmlns:w16cex="http://schemas.microsoft.com/office/word/2018/wordml/cex" xmlns:w16cid="http://schemas.microsoft.com/office/word/2016/wordml/cid" xmlns:w16="http://schemas.microsoft.com/office/word/2018/wordml" xmlns:w16sdtdh="http://schemas.microsoft.com/office/word/2020/wordml/sdtdatahash" xmlns:w16se="http://schemas.microsoft.com/office/word/2015/wordml/symex" xmlns:wpg="http://schemas.microsoft.com/office/word/2010/wordprocessingGroup" xmlns:wpi="http://schemas.microsoft.com/office/word/2010/wordprocessingInk" xmlns:wne="http://schemas.microsoft.com/office/word/2006/wordml" xmlns:wps="http://schemas.microsoft.com/office/word/2010/wordprocessingShape" mc:Ignorable="w14 w15 w16se w16cid w16 w16cex w16sdtdh wp14">
   <w:p>
     <w:pPr>
       <w:pStyle w:val="Footer"/>
@@ -5181,7 +5212,7 @@
 </file>
 
 <file path=word/footnotes.xml><?xml version="1.0" encoding="utf-8"?>
-<w:footnotes xmlns:wpc="http://schemas.microsoft.com/office/word/2010/wordprocessingCanvas" xmlns:cx="http://schemas.microsoft.com/office/drawing/2014/chartex" xmlns:cx1="http://schemas.microsoft.com/office/drawing/2015/9/8/chartex" xmlns:cx2="http://schemas.microsoft.com/office/drawing/2015/10/21/chartex" xmlns:cx3="http://schemas.microsoft.com/office/drawing/2016/5/9/chartex" xmlns:cx4="http://schemas.microsoft.com/office/drawing/2016/5/10/chartex" xmlns:cx5="http://schemas.microsoft.com/office/drawing/2016/5/11/chartex" xmlns:cx6="http://schemas.microsoft.com/office/drawing/2016/5/12/chartex" xmlns:cx7="http://schemas.microsoft.com/office/drawing/2016/5/13/chartex" xmlns:cx8="http://schemas.microsoft.com/office/drawing/2016/5/14/chartex" xmlns:mc="http://schemas.openxmlformats.org/markup-compatibility/2006" xmlns:aink="http://schemas.microsoft.com/office/drawing/2016/ink" xmlns:am3d="http://schemas.microsoft.com/office/drawing/2017/model3d" xmlns:o="urn:schemas-microsoft-com:office:office" xmlns:r="http://schemas.openxmlformats.org/officeDocument/2006/relationships" xmlns:m="http://schemas.openxmlformats.org/officeDocument/2006/math" xmlns:v="urn:schemas-microsoft-com:vml" xmlns:wp14="http://schemas.microsoft.com/office/word/2010/wordprocessingDrawing" xmlns:wp="http://schemas.openxmlformats.org/drawingml/2006/wordprocessingDrawing" xmlns:w10="urn:schemas-microsoft-com:office:word" xmlns:w="http://schemas.openxmlformats.org/wordprocessingml/2006/main" xmlns:w14="http://schemas.microsoft.com/office/word/2010/wordml" xmlns:w15="http://schemas.microsoft.com/office/word/2012/wordml" xmlns:w16cex="http://schemas.microsoft.com/office/word/2018/wordml/cex" xmlns:w16cid="http://schemas.microsoft.com/office/word/2016/wordml/cid" xmlns:w16="http://schemas.microsoft.com/office/word/2018/wordml" xmlns:w16se="http://schemas.microsoft.com/office/word/2015/wordml/symex" xmlns:wpg="http://schemas.microsoft.com/office/word/2010/wordprocessingGroup" xmlns:wpi="http://schemas.microsoft.com/office/word/2010/wordprocessingInk" xmlns:wne="http://schemas.microsoft.com/office/word/2006/wordml" xmlns:wps="http://schemas.microsoft.com/office/word/2010/wordprocessingShape" mc:Ignorable="w14 w15 w16se w16cid w16 w16cex wp14">
+<w:footnotes xmlns:wpc="http://schemas.microsoft.com/office/word/2010/wordprocessingCanvas" xmlns:cx="http://schemas.microsoft.com/office/drawing/2014/chartex" xmlns:cx1="http://schemas.microsoft.com/office/drawing/2015/9/8/chartex" xmlns:cx2="http://schemas.microsoft.com/office/drawing/2015/10/21/chartex" xmlns:cx3="http://schemas.microsoft.com/office/drawing/2016/5/9/chartex" xmlns:cx4="http://schemas.microsoft.com/office/drawing/2016/5/10/chartex" xmlns:cx5="http://schemas.microsoft.com/office/drawing/2016/5/11/chartex" xmlns:cx6="http://schemas.microsoft.com/office/drawing/2016/5/12/chartex" xmlns:cx7="http://schemas.microsoft.com/office/drawing/2016/5/13/chartex" xmlns:cx8="http://schemas.microsoft.com/office/drawing/2016/5/14/chartex" xmlns:mc="http://schemas.openxmlformats.org/markup-compatibility/2006" xmlns:aink="http://schemas.microsoft.com/office/drawing/2016/ink" xmlns:am3d="http://schemas.microsoft.com/office/drawing/2017/model3d" xmlns:o="urn:schemas-microsoft-com:office:office" xmlns:r="http://schemas.openxmlformats.org/officeDocument/2006/relationships" xmlns:m="http://schemas.openxmlformats.org/officeDocument/2006/math" xmlns:v="urn:schemas-microsoft-com:vml" xmlns:wp14="http://schemas.microsoft.com/office/word/2010/wordprocessingDrawing" xmlns:wp="http://schemas.openxmlformats.org/drawingml/2006/wordprocessingDrawing" xmlns:w10="urn:schemas-microsoft-com:office:word" xmlns:w="http://schemas.openxmlformats.org/wordprocessingml/2006/main" xmlns:w14="http://schemas.microsoft.com/office/word/2010/wordml" xmlns:w15="http://schemas.microsoft.com/office/word/2012/wordml" xmlns:w16cex="http://schemas.microsoft.com/office/word/2018/wordml/cex" xmlns:w16cid="http://schemas.microsoft.com/office/word/2016/wordml/cid" xmlns:w16="http://schemas.microsoft.com/office/word/2018/wordml" xmlns:w16sdtdh="http://schemas.microsoft.com/office/word/2020/wordml/sdtdatahash" xmlns:w16se="http://schemas.microsoft.com/office/word/2015/wordml/symex" xmlns:wpg="http://schemas.microsoft.com/office/word/2010/wordprocessingGroup" xmlns:wpi="http://schemas.microsoft.com/office/word/2010/wordprocessingInk" xmlns:wne="http://schemas.microsoft.com/office/word/2006/wordml" xmlns:wps="http://schemas.microsoft.com/office/word/2010/wordprocessingShape" mc:Ignorable="w14 w15 w16se w16cid w16 w16cex w16sdtdh wp14">
   <w:footnote w:type="separator" w:id="-1">
     <w:p>
       <w:r>
@@ -5397,7 +5428,7 @@
 </file>
 
 <file path=word/header1.xml><?xml version="1.0" encoding="utf-8"?>
-<w:hdr xmlns:wpc="http://schemas.microsoft.com/office/word/2010/wordprocessingCanvas" xmlns:cx="http://schemas.microsoft.com/office/drawing/2014/chartex" xmlns:cx1="http://schemas.microsoft.com/office/drawing/2015/9/8/chartex" xmlns:cx2="http://schemas.microsoft.com/office/drawing/2015/10/21/chartex" xmlns:cx3="http://schemas.microsoft.com/office/drawing/2016/5/9/chartex" xmlns:cx4="http://schemas.microsoft.com/office/drawing/2016/5/10/chartex" xmlns:cx5="http://schemas.microsoft.com/office/drawing/2016/5/11/chartex" xmlns:cx6="http://schemas.microsoft.com/office/drawing/2016/5/12/chartex" xmlns:cx7="http://schemas.microsoft.com/office/drawing/2016/5/13/chartex" xmlns:cx8="http://schemas.microsoft.com/office/drawing/2016/5/14/chartex" xmlns:mc="http://schemas.openxmlformats.org/markup-compatibility/2006" xmlns:aink="http://schemas.microsoft.com/office/drawing/2016/ink" xmlns:am3d="http://schemas.microsoft.com/office/drawing/2017/model3d" xmlns:o="urn:schemas-microsoft-com:office:office" xmlns:r="http://schemas.openxmlformats.org/officeDocument/2006/relationships" xmlns:m="http://schemas.openxmlformats.org/officeDocument/2006/math" xmlns:v="urn:schemas-microsoft-com:vml" xmlns:wp14="http://schemas.microsoft.com/office/word/2010/wordprocessingDrawing" xmlns:wp="http://schemas.openxmlformats.org/drawingml/2006/wordprocessingDrawing" xmlns:w10="urn:schemas-microsoft-com:office:word" xmlns:w="http://schemas.openxmlformats.org/wordprocessingml/2006/main" xmlns:w14="http://schemas.microsoft.com/office/word/2010/wordml" xmlns:w15="http://schemas.microsoft.com/office/word/2012/wordml" xmlns:w16cex="http://schemas.microsoft.com/office/word/2018/wordml/cex" xmlns:w16cid="http://schemas.microsoft.com/office/word/2016/wordml/cid" xmlns:w16="http://schemas.microsoft.com/office/word/2018/wordml" xmlns:w16se="http://schemas.microsoft.com/office/word/2015/wordml/symex" xmlns:wpg="http://schemas.microsoft.com/office/word/2010/wordprocessingGroup" xmlns:wpi="http://schemas.microsoft.com/office/word/2010/wordprocessingInk" xmlns:wne="http://schemas.microsoft.com/office/word/2006/wordml" xmlns:wps="http://schemas.microsoft.com/office/word/2010/wordprocessingShape" mc:Ignorable="w14 w15 w16se w16cid w16 w16cex wp14">
+<w:hdr xmlns:wpc="http://schemas.microsoft.com/office/word/2010/wordprocessingCanvas" xmlns:cx="http://schemas.microsoft.com/office/drawing/2014/chartex" xmlns:cx1="http://schemas.microsoft.com/office/drawing/2015/9/8/chartex" xmlns:cx2="http://schemas.microsoft.com/office/drawing/2015/10/21/chartex" xmlns:cx3="http://schemas.microsoft.com/office/drawing/2016/5/9/chartex" xmlns:cx4="http://schemas.microsoft.com/office/drawing/2016/5/10/chartex" xmlns:cx5="http://schemas.microsoft.com/office/drawing/2016/5/11/chartex" xmlns:cx6="http://schemas.microsoft.com/office/drawing/2016/5/12/chartex" xmlns:cx7="http://schemas.microsoft.com/office/drawing/2016/5/13/chartex" xmlns:cx8="http://schemas.microsoft.com/office/drawing/2016/5/14/chartex" xmlns:mc="http://schemas.openxmlformats.org/markup-compatibility/2006" xmlns:aink="http://schemas.microsoft.com/office/drawing/2016/ink" xmlns:am3d="http://schemas.microsoft.com/office/drawing/2017/model3d" xmlns:o="urn:schemas-microsoft-com:office:office" xmlns:r="http://schemas.openxmlformats.org/officeDocument/2006/relationships" xmlns:m="http://schemas.openxmlformats.org/officeDocument/2006/math" xmlns:v="urn:schemas-microsoft-com:vml" xmlns:wp14="http://schemas.microsoft.com/office/word/2010/wordprocessingDrawing" xmlns:wp="http://schemas.openxmlformats.org/drawingml/2006/wordprocessingDrawing" xmlns:w10="urn:schemas-microsoft-com:office:word" xmlns:w="http://schemas.openxmlformats.org/wordprocessingml/2006/main" xmlns:w14="http://schemas.microsoft.com/office/word/2010/wordml" xmlns:w15="http://schemas.microsoft.com/office/word/2012/wordml" xmlns:w16cex="http://schemas.microsoft.com/office/word/2018/wordml/cex" xmlns:w16cid="http://schemas.microsoft.com/office/word/2016/wordml/cid" xmlns:w16="http://schemas.microsoft.com/office/word/2018/wordml" xmlns:w16sdtdh="http://schemas.microsoft.com/office/word/2020/wordml/sdtdatahash" xmlns:w16se="http://schemas.microsoft.com/office/word/2015/wordml/symex" xmlns:wpg="http://schemas.microsoft.com/office/word/2010/wordprocessingGroup" xmlns:wpi="http://schemas.microsoft.com/office/word/2010/wordprocessingInk" xmlns:wne="http://schemas.microsoft.com/office/word/2006/wordml" xmlns:wps="http://schemas.microsoft.com/office/word/2010/wordprocessingShape" mc:Ignorable="w14 w15 w16se w16cid w16 w16cex w16sdtdh wp14">
   <w:p>
     <w:pPr>
       <w:pStyle w:val="Header"/>
@@ -5408,7 +5439,7 @@
 </file>
 
 <file path=word/header2.xml><?xml version="1.0" encoding="utf-8"?>
-<w:hdr xmlns:wpc="http://schemas.microsoft.com/office/word/2010/wordprocessingCanvas" xmlns:cx="http://schemas.microsoft.com/office/drawing/2014/chartex" xmlns:cx1="http://schemas.microsoft.com/office/drawing/2015/9/8/chartex" xmlns:cx2="http://schemas.microsoft.com/office/drawing/2015/10/21/chartex" xmlns:cx3="http://schemas.microsoft.com/office/drawing/2016/5/9/chartex" xmlns:cx4="http://schemas.microsoft.com/office/drawing/2016/5/10/chartex" xmlns:cx5="http://schemas.microsoft.com/office/drawing/2016/5/11/chartex" xmlns:cx6="http://schemas.microsoft.com/office/drawing/2016/5/12/chartex" xmlns:cx7="http://schemas.microsoft.com/office/drawing/2016/5/13/chartex" xmlns:cx8="http://schemas.microsoft.com/office/drawing/2016/5/14/chartex" xmlns:mc="http://schemas.openxmlformats.org/markup-compatibility/2006" xmlns:aink="http://schemas.microsoft.com/office/drawing/2016/ink" xmlns:am3d="http://schemas.microsoft.com/office/drawing/2017/model3d" xmlns:o="urn:schemas-microsoft-com:office:office" xmlns:r="http://schemas.openxmlformats.org/officeDocument/2006/relationships" xmlns:m="http://schemas.openxmlformats.org/officeDocument/2006/math" xmlns:v="urn:schemas-microsoft-com:vml" xmlns:wp14="http://schemas.microsoft.com/office/word/2010/wordprocessingDrawing" xmlns:wp="http://schemas.openxmlformats.org/drawingml/2006/wordprocessingDrawing" xmlns:w10="urn:schemas-microsoft-com:office:word" xmlns:w="http://schemas.openxmlformats.org/wordprocessingml/2006/main" xmlns:w14="http://schemas.microsoft.com/office/word/2010/wordml" xmlns:w15="http://schemas.microsoft.com/office/word/2012/wordml" xmlns:w16cex="http://schemas.microsoft.com/office/word/2018/wordml/cex" xmlns:w16cid="http://schemas.microsoft.com/office/word/2016/wordml/cid" xmlns:w16="http://schemas.microsoft.com/office/word/2018/wordml" xmlns:w16se="http://schemas.microsoft.com/office/word/2015/wordml/symex" xmlns:wpg="http://schemas.microsoft.com/office/word/2010/wordprocessingGroup" xmlns:wpi="http://schemas.microsoft.com/office/word/2010/wordprocessingInk" xmlns:wne="http://schemas.microsoft.com/office/word/2006/wordml" xmlns:wps="http://schemas.microsoft.com/office/word/2010/wordprocessingShape" mc:Ignorable="w14 w15 w16se w16cid w16 w16cex wp14">
+<w:hdr xmlns:wpc="http://schemas.microsoft.com/office/word/2010/wordprocessingCanvas" xmlns:cx="http://schemas.microsoft.com/office/drawing/2014/chartex" xmlns:cx1="http://schemas.microsoft.com/office/drawing/2015/9/8/chartex" xmlns:cx2="http://schemas.microsoft.com/office/drawing/2015/10/21/chartex" xmlns:cx3="http://schemas.microsoft.com/office/drawing/2016/5/9/chartex" xmlns:cx4="http://schemas.microsoft.com/office/drawing/2016/5/10/chartex" xmlns:cx5="http://schemas.microsoft.com/office/drawing/2016/5/11/chartex" xmlns:cx6="http://schemas.microsoft.com/office/drawing/2016/5/12/chartex" xmlns:cx7="http://schemas.microsoft.com/office/drawing/2016/5/13/chartex" xmlns:cx8="http://schemas.microsoft.com/office/drawing/2016/5/14/chartex" xmlns:mc="http://schemas.openxmlformats.org/markup-compatibility/2006" xmlns:aink="http://schemas.microsoft.com/office/drawing/2016/ink" xmlns:am3d="http://schemas.microsoft.com/office/drawing/2017/model3d" xmlns:o="urn:schemas-microsoft-com:office:office" xmlns:r="http://schemas.openxmlformats.org/officeDocument/2006/relationships" xmlns:m="http://schemas.openxmlformats.org/officeDocument/2006/math" xmlns:v="urn:schemas-microsoft-com:vml" xmlns:wp14="http://schemas.microsoft.com/office/word/2010/wordprocessingDrawing" xmlns:wp="http://schemas.openxmlformats.org/drawingml/2006/wordprocessingDrawing" xmlns:w10="urn:schemas-microsoft-com:office:word" xmlns:w="http://schemas.openxmlformats.org/wordprocessingml/2006/main" xmlns:w14="http://schemas.microsoft.com/office/word/2010/wordml" xmlns:w15="http://schemas.microsoft.com/office/word/2012/wordml" xmlns:w16cex="http://schemas.microsoft.com/office/word/2018/wordml/cex" xmlns:w16cid="http://schemas.microsoft.com/office/word/2016/wordml/cid" xmlns:w16="http://schemas.microsoft.com/office/word/2018/wordml" xmlns:w16sdtdh="http://schemas.microsoft.com/office/word/2020/wordml/sdtdatahash" xmlns:w16se="http://schemas.microsoft.com/office/word/2015/wordml/symex" xmlns:wpg="http://schemas.microsoft.com/office/word/2010/wordprocessingGroup" xmlns:wpi="http://schemas.microsoft.com/office/word/2010/wordprocessingInk" xmlns:wne="http://schemas.microsoft.com/office/word/2006/wordml" xmlns:wps="http://schemas.microsoft.com/office/word/2010/wordprocessingShape" mc:Ignorable="w14 w15 w16se w16cid w16 w16cex w16sdtdh wp14">
   <w:p>
     <w:pPr>
       <w:pStyle w:val="Header"/>
@@ -5473,7 +5504,7 @@
 </file>
 
 <file path=word/numbering.xml><?xml version="1.0" encoding="utf-8"?>
-<w:numbering xmlns:wpc="http://schemas.microsoft.com/office/word/2010/wordprocessingCanvas" xmlns:cx="http://schemas.microsoft.com/office/drawing/2014/chartex" xmlns:cx1="http://schemas.microsoft.com/office/drawing/2015/9/8/chartex" xmlns:cx2="http://schemas.microsoft.com/office/drawing/2015/10/21/chartex" xmlns:cx3="http://schemas.microsoft.com/office/drawing/2016/5/9/chartex" xmlns:cx4="http://schemas.microsoft.com/office/drawing/2016/5/10/chartex" xmlns:cx5="http://schemas.microsoft.com/office/drawing/2016/5/11/chartex" xmlns:cx6="http://schemas.microsoft.com/office/drawing/2016/5/12/chartex" xmlns:cx7="http://schemas.microsoft.com/office/drawing/2016/5/13/chartex" xmlns:cx8="http://schemas.microsoft.com/office/drawing/2016/5/14/chartex" xmlns:mc="http://schemas.openxmlformats.org/markup-compatibility/2006" xmlns:aink="http://schemas.microsoft.com/office/drawing/2016/ink" xmlns:am3d="http://schemas.microsoft.com/office/drawing/2017/model3d" xmlns:o="urn:schemas-microsoft-com:office:office" xmlns:r="http://schemas.openxmlformats.org/officeDocument/2006/relationships" xmlns:m="http://schemas.openxmlformats.org/officeDocument/2006/math" xmlns:v="urn:schemas-microsoft-com:vml" xmlns:wp14="http://schemas.microsoft.com/office/word/2010/wordprocessingDrawing" xmlns:wp="http://schemas.openxmlformats.org/drawingml/2006/wordprocessingDrawing" xmlns:w10="urn:schemas-microsoft-com:office:word" xmlns:w="http://schemas.openxmlformats.org/wordprocessingml/2006/main" xmlns:w14="http://schemas.microsoft.com/office/word/2010/wordml" xmlns:w15="http://schemas.microsoft.com/office/word/2012/wordml" xmlns:w16cex="http://schemas.microsoft.com/office/word/2018/wordml/cex" xmlns:w16cid="http://schemas.microsoft.com/office/word/2016/wordml/cid" xmlns:w16="http://schemas.microsoft.com/office/word/2018/wordml" xmlns:w16se="http://schemas.microsoft.com/office/word/2015/wordml/symex" xmlns:wpg="http://schemas.microsoft.com/office/word/2010/wordprocessingGroup" xmlns:wpi="http://schemas.microsoft.com/office/word/2010/wordprocessingInk" xmlns:wne="http://schemas.microsoft.com/office/word/2006/wordml" xmlns:wps="http://schemas.microsoft.com/office/word/2010/wordprocessingShape" mc:Ignorable="w14 w15 w16se w16cid w16 w16cex wp14">
+<w:numbering xmlns:wpc="http://schemas.microsoft.com/office/word/2010/wordprocessingCanvas" xmlns:cx="http://schemas.microsoft.com/office/drawing/2014/chartex" xmlns:cx1="http://schemas.microsoft.com/office/drawing/2015/9/8/chartex" xmlns:cx2="http://schemas.microsoft.com/office/drawing/2015/10/21/chartex" xmlns:cx3="http://schemas.microsoft.com/office/drawing/2016/5/9/chartex" xmlns:cx4="http://schemas.microsoft.com/office/drawing/2016/5/10/chartex" xmlns:cx5="http://schemas.microsoft.com/office/drawing/2016/5/11/chartex" xmlns:cx6="http://schemas.microsoft.com/office/drawing/2016/5/12/chartex" xmlns:cx7="http://schemas.microsoft.com/office/drawing/2016/5/13/chartex" xmlns:cx8="http://schemas.microsoft.com/office/drawing/2016/5/14/chartex" xmlns:mc="http://schemas.openxmlformats.org/markup-compatibility/2006" xmlns:aink="http://schemas.microsoft.com/office/drawing/2016/ink" xmlns:am3d="http://schemas.microsoft.com/office/drawing/2017/model3d" xmlns:o="urn:schemas-microsoft-com:office:office" xmlns:r="http://schemas.openxmlformats.org/officeDocument/2006/relationships" xmlns:m="http://schemas.openxmlformats.org/officeDocument/2006/math" xmlns:v="urn:schemas-microsoft-com:vml" xmlns:wp14="http://schemas.microsoft.com/office/word/2010/wordprocessingDrawing" xmlns:wp="http://schemas.openxmlformats.org/drawingml/2006/wordprocessingDrawing" xmlns:w10="urn:schemas-microsoft-com:office:word" xmlns:w="http://schemas.openxmlformats.org/wordprocessingml/2006/main" xmlns:w14="http://schemas.microsoft.com/office/word/2010/wordml" xmlns:w15="http://schemas.microsoft.com/office/word/2012/wordml" xmlns:w16cex="http://schemas.microsoft.com/office/word/2018/wordml/cex" xmlns:w16cid="http://schemas.microsoft.com/office/word/2016/wordml/cid" xmlns:w16="http://schemas.microsoft.com/office/word/2018/wordml" xmlns:w16sdtdh="http://schemas.microsoft.com/office/word/2020/wordml/sdtdatahash" xmlns:w16se="http://schemas.microsoft.com/office/word/2015/wordml/symex" xmlns:wpg="http://schemas.microsoft.com/office/word/2010/wordprocessingGroup" xmlns:wpi="http://schemas.microsoft.com/office/word/2010/wordprocessingInk" xmlns:wne="http://schemas.microsoft.com/office/word/2006/wordml" xmlns:wps="http://schemas.microsoft.com/office/word/2010/wordprocessingShape" mc:Ignorable="w14 w15 w16se w16cid w16 w16cex w16sdtdh wp14">
   <w:abstractNum w:abstractNumId="0" w15:restartNumberingAfterBreak="0">
     <w:nsid w:val="03A04A17"/>
     <w:multiLevelType w:val="hybridMultilevel"/>
@@ -8313,7 +8344,7 @@
 </file>
 
 <file path=word/styles.xml><?xml version="1.0" encoding="utf-8"?>
-<w:styles xmlns:mc="http://schemas.openxmlformats.org/markup-compatibility/2006" xmlns:r="http://schemas.openxmlformats.org/officeDocument/2006/relationships" xmlns:w="http://schemas.openxmlformats.org/wordprocessingml/2006/main" xmlns:w14="http://schemas.microsoft.com/office/word/2010/wordml" xmlns:w15="http://schemas.microsoft.com/office/word/2012/wordml" xmlns:w16cex="http://schemas.microsoft.com/office/word/2018/wordml/cex" xmlns:w16cid="http://schemas.microsoft.com/office/word/2016/wordml/cid" xmlns:w16="http://schemas.microsoft.com/office/word/2018/wordml" xmlns:w16se="http://schemas.microsoft.com/office/word/2015/wordml/symex" mc:Ignorable="w14 w15 w16se w16cid w16 w16cex">
+<w:styles xmlns:mc="http://schemas.openxmlformats.org/markup-compatibility/2006" xmlns:r="http://schemas.openxmlformats.org/officeDocument/2006/relationships" xmlns:w="http://schemas.openxmlformats.org/wordprocessingml/2006/main" xmlns:w14="http://schemas.microsoft.com/office/word/2010/wordml" xmlns:w15="http://schemas.microsoft.com/office/word/2012/wordml" xmlns:w16cex="http://schemas.microsoft.com/office/word/2018/wordml/cex" xmlns:w16cid="http://schemas.microsoft.com/office/word/2016/wordml/cid" xmlns:w16="http://schemas.microsoft.com/office/word/2018/wordml" xmlns:w16sdtdh="http://schemas.microsoft.com/office/word/2020/wordml/sdtdatahash" xmlns:w16se="http://schemas.microsoft.com/office/word/2015/wordml/symex" mc:Ignorable="w14 w15 w16se w16cid w16 w16cex w16sdtdh">
   <w:docDefaults>
     <w:rPrDefault>
       <w:rPr>
@@ -9021,7 +9052,7 @@
 </file>
 
 <file path=word/glossary/document.xml><?xml version="1.0" encoding="utf-8"?>
-<w:glossaryDocument xmlns:wpc="http://schemas.microsoft.com/office/word/2010/wordprocessingCanvas" xmlns:cx="http://schemas.microsoft.com/office/drawing/2014/chartex" xmlns:cx1="http://schemas.microsoft.com/office/drawing/2015/9/8/chartex" xmlns:cx2="http://schemas.microsoft.com/office/drawing/2015/10/21/chartex" xmlns:cx3="http://schemas.microsoft.com/office/drawing/2016/5/9/chartex" xmlns:cx4="http://schemas.microsoft.com/office/drawing/2016/5/10/chartex" xmlns:cx5="http://schemas.microsoft.com/office/drawing/2016/5/11/chartex" xmlns:cx6="http://schemas.microsoft.com/office/drawing/2016/5/12/chartex" xmlns:cx7="http://schemas.microsoft.com/office/drawing/2016/5/13/chartex" xmlns:cx8="http://schemas.microsoft.com/office/drawing/2016/5/14/chartex" xmlns:mc="http://schemas.openxmlformats.org/markup-compatibility/2006" xmlns:aink="http://schemas.microsoft.com/office/drawing/2016/ink" xmlns:am3d="http://schemas.microsoft.com/office/drawing/2017/model3d" xmlns:o="urn:schemas-microsoft-com:office:office" xmlns:r="http://schemas.openxmlformats.org/officeDocument/2006/relationships" xmlns:m="http://schemas.openxmlformats.org/officeDocument/2006/math" xmlns:v="urn:schemas-microsoft-com:vml" xmlns:wp14="http://schemas.microsoft.com/office/word/2010/wordprocessingDrawing" xmlns:wp="http://schemas.openxmlformats.org/drawingml/2006/wordprocessingDrawing" xmlns:w10="urn:schemas-microsoft-com:office:word" xmlns:w="http://schemas.openxmlformats.org/wordprocessingml/2006/main" xmlns:w14="http://schemas.microsoft.com/office/word/2010/wordml" xmlns:w15="http://schemas.microsoft.com/office/word/2012/wordml" xmlns:w16cex="http://schemas.microsoft.com/office/word/2018/wordml/cex" xmlns:w16cid="http://schemas.microsoft.com/office/word/2016/wordml/cid" xmlns:w16="http://schemas.microsoft.com/office/word/2018/wordml" xmlns:w16se="http://schemas.microsoft.com/office/word/2015/wordml/symex" xmlns:wpg="http://schemas.microsoft.com/office/word/2010/wordprocessingGroup" xmlns:wpi="http://schemas.microsoft.com/office/word/2010/wordprocessingInk" xmlns:wne="http://schemas.microsoft.com/office/word/2006/wordml" xmlns:wps="http://schemas.microsoft.com/office/word/2010/wordprocessingShape" mc:Ignorable="w14 w15 w16se w16cid w16 w16cex wp14">
+<w:glossaryDocument xmlns:wpc="http://schemas.microsoft.com/office/word/2010/wordprocessingCanvas" xmlns:cx="http://schemas.microsoft.com/office/drawing/2014/chartex" xmlns:cx1="http://schemas.microsoft.com/office/drawing/2015/9/8/chartex" xmlns:cx2="http://schemas.microsoft.com/office/drawing/2015/10/21/chartex" xmlns:cx3="http://schemas.microsoft.com/office/drawing/2016/5/9/chartex" xmlns:cx4="http://schemas.microsoft.com/office/drawing/2016/5/10/chartex" xmlns:cx5="http://schemas.microsoft.com/office/drawing/2016/5/11/chartex" xmlns:cx6="http://schemas.microsoft.com/office/drawing/2016/5/12/chartex" xmlns:cx7="http://schemas.microsoft.com/office/drawing/2016/5/13/chartex" xmlns:cx8="http://schemas.microsoft.com/office/drawing/2016/5/14/chartex" xmlns:mc="http://schemas.openxmlformats.org/markup-compatibility/2006" xmlns:aink="http://schemas.microsoft.com/office/drawing/2016/ink" xmlns:am3d="http://schemas.microsoft.com/office/drawing/2017/model3d" xmlns:o="urn:schemas-microsoft-com:office:office" xmlns:r="http://schemas.openxmlformats.org/officeDocument/2006/relationships" xmlns:m="http://schemas.openxmlformats.org/officeDocument/2006/math" xmlns:v="urn:schemas-microsoft-com:vml" xmlns:wp14="http://schemas.microsoft.com/office/word/2010/wordprocessingDrawing" xmlns:wp="http://schemas.openxmlformats.org/drawingml/2006/wordprocessingDrawing" xmlns:w10="urn:schemas-microsoft-com:office:word" xmlns:w="http://schemas.openxmlformats.org/wordprocessingml/2006/main" xmlns:w14="http://schemas.microsoft.com/office/word/2010/wordml" xmlns:w15="http://schemas.microsoft.com/office/word/2012/wordml" xmlns:w16cex="http://schemas.microsoft.com/office/word/2018/wordml/cex" xmlns:w16cid="http://schemas.microsoft.com/office/word/2016/wordml/cid" xmlns:w16="http://schemas.microsoft.com/office/word/2018/wordml" xmlns:w16sdtdh="http://schemas.microsoft.com/office/word/2020/wordml/sdtdatahash" xmlns:w16se="http://schemas.microsoft.com/office/word/2015/wordml/symex" xmlns:wpg="http://schemas.microsoft.com/office/word/2010/wordprocessingGroup" xmlns:wpi="http://schemas.microsoft.com/office/word/2010/wordprocessingInk" xmlns:wne="http://schemas.microsoft.com/office/word/2006/wordml" xmlns:wps="http://schemas.microsoft.com/office/word/2010/wordprocessingShape" mc:Ignorable="w14 w15 w16se w16cid w16 w16cex w16sdtdh wp14">
   <w:docParts>
     <w:docPart>
       <w:docPartPr>
@@ -9265,7 +9296,7 @@
 </file>
 
 <file path=word/glossary/fontTable.xml><?xml version="1.0" encoding="utf-8"?>
-<w:fonts xmlns:mc="http://schemas.openxmlformats.org/markup-compatibility/2006" xmlns:r="http://schemas.openxmlformats.org/officeDocument/2006/relationships" xmlns:w="http://schemas.openxmlformats.org/wordprocessingml/2006/main" xmlns:w14="http://schemas.microsoft.com/office/word/2010/wordml" xmlns:w15="http://schemas.microsoft.com/office/word/2012/wordml" xmlns:w16cex="http://schemas.microsoft.com/office/word/2018/wordml/cex" xmlns:w16cid="http://schemas.microsoft.com/office/word/2016/wordml/cid" xmlns:w16="http://schemas.microsoft.com/office/word/2018/wordml" xmlns:w16se="http://schemas.microsoft.com/office/word/2015/wordml/symex" mc:Ignorable="w14 w15 w16se w16cid w16 w16cex">
+<w:fonts xmlns:mc="http://schemas.openxmlformats.org/markup-compatibility/2006" xmlns:r="http://schemas.openxmlformats.org/officeDocument/2006/relationships" xmlns:w="http://schemas.openxmlformats.org/wordprocessingml/2006/main" xmlns:w14="http://schemas.microsoft.com/office/word/2010/wordml" xmlns:w15="http://schemas.microsoft.com/office/word/2012/wordml" xmlns:w16cex="http://schemas.microsoft.com/office/word/2018/wordml/cex" xmlns:w16cid="http://schemas.microsoft.com/office/word/2016/wordml/cid" xmlns:w16="http://schemas.microsoft.com/office/word/2018/wordml" xmlns:w16sdtdh="http://schemas.microsoft.com/office/word/2020/wordml/sdtdatahash" xmlns:w16se="http://schemas.microsoft.com/office/word/2015/wordml/symex" mc:Ignorable="w14 w15 w16se w16cid w16 w16cex w16sdtdh">
   <w:font w:name="Arial">
     <w:panose1 w:val="020B0604020202020204"/>
     <w:charset w:val="00"/>
@@ -9333,7 +9364,7 @@
 </file>
 
 <file path=word/glossary/settings.xml><?xml version="1.0" encoding="utf-8"?>
-<w:settings xmlns:mc="http://schemas.openxmlformats.org/markup-compatibility/2006" xmlns:o="urn:schemas-microsoft-com:office:office" xmlns:r="http://schemas.openxmlformats.org/officeDocument/2006/relationships" xmlns:m="http://schemas.openxmlformats.org/officeDocument/2006/math" xmlns:v="urn:schemas-microsoft-com:vml" xmlns:w10="urn:schemas-microsoft-com:office:word" xmlns:w="http://schemas.openxmlformats.org/wordprocessingml/2006/main" xmlns:w14="http://schemas.microsoft.com/office/word/2010/wordml" xmlns:w15="http://schemas.microsoft.com/office/word/2012/wordml" xmlns:w16cex="http://schemas.microsoft.com/office/word/2018/wordml/cex" xmlns:w16cid="http://schemas.microsoft.com/office/word/2016/wordml/cid" xmlns:w16="http://schemas.microsoft.com/office/word/2018/wordml" xmlns:w16se="http://schemas.microsoft.com/office/word/2015/wordml/symex" xmlns:sl="http://schemas.openxmlformats.org/schemaLibrary/2006/main" mc:Ignorable="w14 w15 w16se w16cid w16 w16cex">
+<w:settings xmlns:mc="http://schemas.openxmlformats.org/markup-compatibility/2006" xmlns:o="urn:schemas-microsoft-com:office:office" xmlns:r="http://schemas.openxmlformats.org/officeDocument/2006/relationships" xmlns:m="http://schemas.openxmlformats.org/officeDocument/2006/math" xmlns:v="urn:schemas-microsoft-com:vml" xmlns:w10="urn:schemas-microsoft-com:office:word" xmlns:w="http://schemas.openxmlformats.org/wordprocessingml/2006/main" xmlns:w14="http://schemas.microsoft.com/office/word/2010/wordml" xmlns:w15="http://schemas.microsoft.com/office/word/2012/wordml" xmlns:w16cex="http://schemas.microsoft.com/office/word/2018/wordml/cex" xmlns:w16cid="http://schemas.microsoft.com/office/word/2016/wordml/cid" xmlns:w16="http://schemas.microsoft.com/office/word/2018/wordml" xmlns:w16sdtdh="http://schemas.microsoft.com/office/word/2020/wordml/sdtdatahash" xmlns:w16se="http://schemas.microsoft.com/office/word/2015/wordml/symex" xmlns:sl="http://schemas.openxmlformats.org/schemaLibrary/2006/main" mc:Ignorable="w14 w15 w16se w16cid w16 w16cex w16sdtdh">
   <w:view w:val="normal"/>
   <w:revisionView w:markup="0" w:comments="0" w:insDel="0" w:formatting="0" w:inkAnnotations="0"/>
   <w:defaultTabStop w:val="720"/>
@@ -9400,7 +9431,7 @@
 </file>
 
 <file path=word/glossary/styles.xml><?xml version="1.0" encoding="utf-8"?>
-<w:styles xmlns:mc="http://schemas.openxmlformats.org/markup-compatibility/2006" xmlns:r="http://schemas.openxmlformats.org/officeDocument/2006/relationships" xmlns:w="http://schemas.openxmlformats.org/wordprocessingml/2006/main" xmlns:w14="http://schemas.microsoft.com/office/word/2010/wordml" xmlns:w15="http://schemas.microsoft.com/office/word/2012/wordml" xmlns:w16cex="http://schemas.microsoft.com/office/word/2018/wordml/cex" xmlns:w16cid="http://schemas.microsoft.com/office/word/2016/wordml/cid" xmlns:w16="http://schemas.microsoft.com/office/word/2018/wordml" xmlns:w16se="http://schemas.microsoft.com/office/word/2015/wordml/symex" mc:Ignorable="w14 w15 w16se w16cid w16 w16cex">
+<w:styles xmlns:mc="http://schemas.openxmlformats.org/markup-compatibility/2006" xmlns:r="http://schemas.openxmlformats.org/officeDocument/2006/relationships" xmlns:w="http://schemas.openxmlformats.org/wordprocessingml/2006/main" xmlns:w14="http://schemas.microsoft.com/office/word/2010/wordml" xmlns:w15="http://schemas.microsoft.com/office/word/2012/wordml" xmlns:w16cex="http://schemas.microsoft.com/office/word/2018/wordml/cex" xmlns:w16cid="http://schemas.microsoft.com/office/word/2016/wordml/cid" xmlns:w16="http://schemas.microsoft.com/office/word/2018/wordml" xmlns:w16sdtdh="http://schemas.microsoft.com/office/word/2020/wordml/sdtdatahash" xmlns:w16se="http://schemas.microsoft.com/office/word/2015/wordml/symex" mc:Ignorable="w14 w15 w16se w16cid w16 w16cex w16sdtdh">
   <w:docDefaults>
     <w:rPrDefault>
       <w:rPr>
@@ -9880,7 +9911,7 @@
 </file>
 
 <file path=word/glossary/webSettings.xml><?xml version="1.0" encoding="utf-8"?>
-<w:webSettings xmlns:mc="http://schemas.openxmlformats.org/markup-compatibility/2006" xmlns:r="http://schemas.openxmlformats.org/officeDocument/2006/relationships" xmlns:w="http://schemas.openxmlformats.org/wordprocessingml/2006/main" xmlns:w14="http://schemas.microsoft.com/office/word/2010/wordml" xmlns:w15="http://schemas.microsoft.com/office/word/2012/wordml" xmlns:w16cex="http://schemas.microsoft.com/office/word/2018/wordml/cex" xmlns:w16cid="http://schemas.microsoft.com/office/word/2016/wordml/cid" xmlns:w16="http://schemas.microsoft.com/office/word/2018/wordml" xmlns:w16se="http://schemas.microsoft.com/office/word/2015/wordml/symex" mc:Ignorable="w14 w15 w16se w16cid w16 w16cex">
+<w:webSettings xmlns:mc="http://schemas.openxmlformats.org/markup-compatibility/2006" xmlns:r="http://schemas.openxmlformats.org/officeDocument/2006/relationships" xmlns:w="http://schemas.openxmlformats.org/wordprocessingml/2006/main" xmlns:w14="http://schemas.microsoft.com/office/word/2010/wordml" xmlns:w15="http://schemas.microsoft.com/office/word/2012/wordml" xmlns:w16cex="http://schemas.microsoft.com/office/word/2018/wordml/cex" xmlns:w16cid="http://schemas.microsoft.com/office/word/2016/wordml/cid" xmlns:w16="http://schemas.microsoft.com/office/word/2018/wordml" xmlns:w16sdtdh="http://schemas.microsoft.com/office/word/2020/wordml/sdtdatahash" xmlns:w16se="http://schemas.microsoft.com/office/word/2015/wordml/symex" mc:Ignorable="w14 w15 w16se w16cid w16 w16cex w16sdtdh">
   <w:optimizeForBrowser/>
   <w:allowPNG/>
 </w:webSettings>
@@ -10172,6 +10203,19 @@
 </file>
 
 <file path=customXml/item1.xml><?xml version="1.0" encoding="utf-8"?>
+<b:Sources xmlns:b="http://schemas.openxmlformats.org/officeDocument/2006/bibliography" xmlns="http://schemas.openxmlformats.org/officeDocument/2006/bibliography" SelectedStyle="\APASixthEditionOfficeOnline.xsl" StyleName="APA" Version="6"/>
+</file>
+
+<file path=customXml/item2.xml><?xml version="1.0" encoding="utf-8"?>
+<LongProperties xmlns="http://schemas.microsoft.com/office/2006/metadata/longProperties"/>
+</file>
+
+<file path=customXml/item3.xml><?xml version="1.0" encoding="utf-8"?>
+<?mso-contentType ?>
+<SharedContentType xmlns="Microsoft.SharePoint.Taxonomy.ContentTypeSync" SourceId="29e6ebcf-9cd7-4e7e-94a5-6fc37753e674" ContentTypeId="0x0101" PreviousValue="false"/>
+</file>
+
+<file path=customXml/item4.xml><?xml version="1.0" encoding="utf-8"?>
 <p:properties xmlns:p="http://schemas.microsoft.com/office/2006/metadata/properties" xmlns:xsi="http://www.w3.org/2001/XMLSchema-instance" xmlns:pc="http://schemas.microsoft.com/office/infopath/2007/PartnerControls">
   <documentManagement>
     <b3915bece4ef46fea38bb9fe103a6176 xmlns="9e5ebb6e-1584-4dc0-b988-3e8cf38876a9">
@@ -10189,7 +10233,7 @@
 </p:properties>
 </file>
 
-<file path=customXml/item2.xml><?xml version="1.0" encoding="utf-8"?>
+<file path=customXml/item5.xml><?xml version="1.0" encoding="utf-8"?>
 <?mso-contentType ?>
 <FormTemplates xmlns="http://schemas.microsoft.com/sharepoint/v3/contenttype/forms">
   <Display>DocumentLibraryForm</Display>
@@ -10198,7 +10242,7 @@
 </FormTemplates>
 </file>
 
-<file path=customXml/item3.xml><?xml version="1.0" encoding="utf-8"?>
+<file path=customXml/item6.xml><?xml version="1.0" encoding="utf-8"?>
 <ct:contentTypeSchema xmlns:ct="http://schemas.microsoft.com/office/2006/metadata/contentType" xmlns:ma="http://schemas.microsoft.com/office/2006/metadata/properties/metaAttributes" ct:_="" ma:_="" ma:contentTypeName="Document" ma:contentTypeID="0x010100D61DC114954AB341BE351D84DEDCBA16" ma:contentTypeVersion="0" ma:contentTypeDescription="Create a new document." ma:contentTypeScope="" ma:versionID="57add91b9200eb0153bf6831d7b28b74">
   <xsd:schema xmlns:xsd="http://www.w3.org/2001/XMLSchema" xmlns:xs="http://www.w3.org/2001/XMLSchema" xmlns:p="http://schemas.microsoft.com/office/2006/metadata/properties" xmlns:ns2="9e5ebb6e-1584-4dc0-b988-3e8cf38876a9" targetNamespace="http://schemas.microsoft.com/office/2006/metadata/properties" ma:root="true" ma:fieldsID="4d7b7d93f3b7e416ed9b4cef30d917ac" ns2:_="">
     <xsd:import namespace="9e5ebb6e-1584-4dc0-b988-3e8cf38876a9"/>
@@ -10350,20 +10394,31 @@
 </ct:contentTypeSchema>
 </file>
 
-<file path=customXml/item4.xml><?xml version="1.0" encoding="utf-8"?>
-<b:Sources xmlns:b="http://schemas.openxmlformats.org/officeDocument/2006/bibliography" xmlns="http://schemas.openxmlformats.org/officeDocument/2006/bibliography" SelectedStyle="\APASixthEditionOfficeOnline.xsl" StyleName="APA" Version="6"/>
+<file path=customXml/itemProps1.xml><?xml version="1.0" encoding="utf-8"?>
+<ds:datastoreItem xmlns:ds="http://schemas.openxmlformats.org/officeDocument/2006/customXml" ds:itemID="{7DB071B1-12F0-422D-BC37-2EAA130FCBB2}">
+  <ds:schemaRefs>
+    <ds:schemaRef ds:uri="http://schemas.openxmlformats.org/officeDocument/2006/bibliography"/>
+  </ds:schemaRefs>
+</ds:datastoreItem>
 </file>
 
-<file path=customXml/item5.xml><?xml version="1.0" encoding="utf-8"?>
-<LongProperties xmlns="http://schemas.microsoft.com/office/2006/metadata/longProperties"/>
+<file path=customXml/itemProps2.xml><?xml version="1.0" encoding="utf-8"?>
+<ds:datastoreItem xmlns:ds="http://schemas.openxmlformats.org/officeDocument/2006/customXml" ds:itemID="{1A182F92-3347-4E6F-9F26-4BD5F8FC7E16}">
+  <ds:schemaRefs>
+    <ds:schemaRef ds:uri="http://schemas.microsoft.com/office/2006/metadata/longProperties"/>
+  </ds:schemaRefs>
+</ds:datastoreItem>
 </file>
 
-<file path=customXml/item6.xml><?xml version="1.0" encoding="utf-8"?>
-<?mso-contentType ?>
-<SharedContentType xmlns="Microsoft.SharePoint.Taxonomy.ContentTypeSync" SourceId="29e6ebcf-9cd7-4e7e-94a5-6fc37753e674" ContentTypeId="0x0101" PreviousValue="false"/>
+<file path=customXml/itemProps3.xml><?xml version="1.0" encoding="utf-8"?>
+<ds:datastoreItem xmlns:ds="http://schemas.openxmlformats.org/officeDocument/2006/customXml" ds:itemID="{5A6741A2-F20E-4D90-924A-99EFF7144571}">
+  <ds:schemaRefs>
+    <ds:schemaRef ds:uri="Microsoft.SharePoint.Taxonomy.ContentTypeSync"/>
+  </ds:schemaRefs>
+</ds:datastoreItem>
 </file>
 
-<file path=customXml/itemProps1.xml><?xml version="1.0" encoding="utf-8"?>
+<file path=customXml/itemProps4.xml><?xml version="1.0" encoding="utf-8"?>
 <ds:datastoreItem xmlns:ds="http://schemas.openxmlformats.org/officeDocument/2006/customXml" ds:itemID="{958AA13C-9FB7-4A5E-957F-0A58F99A26B7}">
   <ds:schemaRefs>
     <ds:schemaRef ds:uri="http://schemas.microsoft.com/office/2006/documentManagement/types"/>
@@ -10379,7 +10434,7 @@
 </ds:datastoreItem>
 </file>
 
-<file path=customXml/itemProps2.xml><?xml version="1.0" encoding="utf-8"?>
+<file path=customXml/itemProps5.xml><?xml version="1.0" encoding="utf-8"?>
 <ds:datastoreItem xmlns:ds="http://schemas.openxmlformats.org/officeDocument/2006/customXml" ds:itemID="{C8BA2750-D117-448F-BAED-2BE02F43AC15}">
   <ds:schemaRefs>
     <ds:schemaRef ds:uri="http://schemas.microsoft.com/sharepoint/v3/contenttype/forms"/>
@@ -10387,7 +10442,7 @@
 </ds:datastoreItem>
 </file>
 
-<file path=customXml/itemProps3.xml><?xml version="1.0" encoding="utf-8"?>
+<file path=customXml/itemProps6.xml><?xml version="1.0" encoding="utf-8"?>
 <ds:datastoreItem xmlns:ds="http://schemas.openxmlformats.org/officeDocument/2006/customXml" ds:itemID="{AD36CF67-F4B5-4D54-810E-9F4DA2DE422E}">
   <ds:schemaRefs>
     <ds:schemaRef ds:uri="http://schemas.microsoft.com/office/2006/metadata/contentType"/>
@@ -10403,28 +10458,4 @@
     <ds:schemaRef ds:uri="http://schemas.microsoft.com/internal/obd"/>
   </ds:schemaRefs>
 </ds:datastoreItem>
-</file>
-
-<file path=customXml/itemProps4.xml><?xml version="1.0" encoding="utf-8"?>
-<ds:datastoreItem xmlns:ds="http://schemas.openxmlformats.org/officeDocument/2006/customXml" ds:itemID="{7DB071B1-12F0-422D-BC37-2EAA130FCBB2}">
-  <ds:schemaRefs>
-    <ds:schemaRef ds:uri="http://schemas.openxmlformats.org/officeDocument/2006/bibliography"/>
-  </ds:schemaRefs>
-</ds:datastoreItem>
-</file>
-
-<file path=customXml/itemProps5.xml><?xml version="1.0" encoding="utf-8"?>
-<ds:datastoreItem xmlns:ds="http://schemas.openxmlformats.org/officeDocument/2006/customXml" ds:itemID="{1A182F92-3347-4E6F-9F26-4BD5F8FC7E16}">
-  <ds:schemaRefs>
-    <ds:schemaRef ds:uri="http://schemas.microsoft.com/office/2006/metadata/longProperties"/>
-  </ds:schemaRefs>
-</ds:datastoreItem>
-</file>
-
-<file path=customXml/itemProps6.xml><?xml version="1.0" encoding="utf-8"?>
-<ds:datastoreItem xmlns:ds="http://schemas.openxmlformats.org/officeDocument/2006/customXml" ds:itemID="{5A6741A2-F20E-4D90-924A-99EFF7144571}">
-  <ds:schemaRefs>
-    <ds:schemaRef ds:uri="Microsoft.SharePoint.Taxonomy.ContentTypeSync"/>
-  </ds:schemaRefs>
-</ds:datastoreItem>
 </file>
</xml_diff>

<commit_message>
fix: Update file reading service and module templates
- Update readFile.js service for improved file handling
- Update module-spec.docx and module-spec+.docx templates

🤖 Generated with [Claude Code](https://claude.com/claude-code)

Co-Authored-By: Claude <noreply@anthropic.com>
</commit_message>
<xml_diff>
--- a/public/module-spec+.docx
+++ b/public/module-spec+.docx
@@ -3632,8 +3632,8 @@
             </w:pPr>
           </w:p>
         </w:tc>
-        <w:bookmarkStart w:id="9" w:name="External"/>
-        <w:bookmarkStart w:id="10" w:name="Workbased"/>
+        <w:bookmarkStart w:id="9" w:name="Workbased"/>
+        <w:bookmarkStart w:id="10" w:name="External"/>
         <w:tc>
           <w:tcPr>
             <w:tcW w:w="3567" w:type="dxa"/>
@@ -4258,47 +4258,29 @@
           </w:tcPr>
           <w:p>
             <w:pPr>
-              <w:pStyle w:val="ListParagraph"/>
-              <w:numPr>
-                <w:ilvl w:val="0"/>
-                <w:numId w:val="11"/>
-              </w:numPr>
-              <w:ind w:left="357" w:hanging="357"/>
-              <w:rPr>
-                <w:rFonts w:ascii="Arial" w:hAnsi="Arial" w:cs="Arial"/>
+              <w:rPr>
+                <w:rFonts w:cs="Arial"/>
               </w:rPr>
             </w:pPr>
             <w:r>
               <w:rPr>
                 <w:bCs/>
               </w:rPr>
+              <w:t>{#outcomes}</w:t>
+            </w:r>
+            <w:proofErr w:type="gramStart"/>
+            <w:r>
+              <w:rPr>
+                <w:bCs/>
+              </w:rPr>
+              <w:t>21.</w:t>
+            </w:r>
+            <w:r>
+              <w:rPr>
+                <w:bCs/>
+              </w:rPr>
+              <w:lastRenderedPageBreak/>
               <w:t>{</w:t>
-            </w:r>
-            <w:r>
-              <w:rPr>
-                <w:bCs/>
-              </w:rPr>
-              <w:t>#o</w:t>
-            </w:r>
-            <w:r>
-              <w:rPr>
-                <w:bCs/>
-              </w:rPr>
-              <w:lastRenderedPageBreak/>
-              <w:t>utcomes</w:t>
-            </w:r>
-            <w:r>
-              <w:rPr>
-                <w:bCs/>
-              </w:rPr>
-              <w:t>}</w:t>
-            </w:r>
-            <w:proofErr w:type="gramStart"/>
-            <w:r>
-              <w:rPr>
-                <w:bCs/>
-              </w:rPr>
-              <w:t>21.{</w:t>
             </w:r>
             <w:proofErr w:type="gramEnd"/>
             <w:r>
@@ -4769,6 +4751,7 @@
                 <w:listItem w:displayText="3 hours" w:value="3 hours"/>
               </w:dropDownList>
             </w:sdtPr>
+            <w:sdtEndPr/>
             <w:sdtContent>
               <w:p>
                 <w:pPr>
@@ -4797,7 +4780,6 @@
               <w:rPr>
                 <w:i/>
               </w:rPr>
-              <w:lastRenderedPageBreak/>
               <w:t>If ‘</w:t>
             </w:r>
             <w:proofErr w:type="spellStart"/>
@@ -5036,7 +5018,11 @@
           </w:tcPr>
           <w:p>
             <w:r>
-              <w:t xml:space="preserve">Method(s) of reassessment students would be expected to undertake should they fail to pass the module at the first attempt. </w:t>
+              <w:t xml:space="preserve">Method(s) of reassessment students would be expected </w:t>
+            </w:r>
+            <w:r>
+              <w:lastRenderedPageBreak/>
+              <w:t xml:space="preserve">to undertake should they fail to pass the module at the first attempt. </w:t>
             </w:r>
             <w:r>
               <w:t>The reassessment method</w:t>
@@ -5068,6 +5054,7 @@
           </w:tcPr>
           <w:p>
             <w:r>
+              <w:lastRenderedPageBreak/>
               <w:t>{#</w:t>
             </w:r>
             <w:proofErr w:type="gramStart"/>
@@ -5293,10 +5280,7 @@
           </w:tcPr>
           <w:p>
             <w:r>
-              <w:t xml:space="preserve">Module lead: </w:t>
-            </w:r>
-            <w:r>
-              <w:t>{lead}</w:t>
+              <w:t>Module lead: {lead}</w:t>
             </w:r>
           </w:p>
           <w:p>
@@ -11005,6 +10989,7 @@
     <w:rsid w:val="0086021F"/>
     <w:rsid w:val="00866CD7"/>
     <w:rsid w:val="00867EC0"/>
+    <w:rsid w:val="0088435E"/>
     <w:rsid w:val="009264F5"/>
     <w:rsid w:val="00934BCF"/>
     <w:rsid w:val="00936EBC"/>
@@ -11551,32 +11536,6 @@
       <w14:ligatures w14:val="standardContextual"/>
     </w:rPr>
   </w:style>
-  <w:style w:type="paragraph" w:customStyle="1" w:styleId="2B391AE5A5DE463F8044DF64686C47D3">
-    <w:name w:val="2B391AE5A5DE463F8044DF64686C47D3"/>
-    <w:rsid w:val="00CE25F9"/>
-    <w:pPr>
-      <w:spacing w:after="160" w:line="278" w:lineRule="auto"/>
-    </w:pPr>
-    <w:rPr>
-      <w:kern w:val="2"/>
-      <w:sz w:val="24"/>
-      <w:szCs w:val="24"/>
-      <w14:ligatures w14:val="standardContextual"/>
-    </w:rPr>
-  </w:style>
-  <w:style w:type="paragraph" w:customStyle="1" w:styleId="836E2EBAEF154961863D246C34C9EF96">
-    <w:name w:val="836E2EBAEF154961863D246C34C9EF96"/>
-    <w:rsid w:val="00CE25F9"/>
-    <w:pPr>
-      <w:spacing w:after="160" w:line="278" w:lineRule="auto"/>
-    </w:pPr>
-    <w:rPr>
-      <w:kern w:val="2"/>
-      <w:sz w:val="24"/>
-      <w:szCs w:val="24"/>
-      <w14:ligatures w14:val="standardContextual"/>
-    </w:rPr>
-  </w:style>
   <w:style w:type="paragraph" w:customStyle="1" w:styleId="206575E9FFE148158E5DB7FB274565B9">
     <w:name w:val="206575E9FFE148158E5DB7FB274565B9"/>
     <w:rsid w:val="00CE25F9"/>
@@ -11640,232 +11599,8 @@
       <w:szCs w:val="24"/>
     </w:rPr>
   </w:style>
-  <w:style w:type="paragraph" w:customStyle="1" w:styleId="38E074147B5E4E0AB4EB734CF9B3D24B1">
-    <w:name w:val="38E074147B5E4E0AB4EB734CF9B3D24B1"/>
-    <w:rsid w:val="00CF5563"/>
-    <w:pPr>
-      <w:spacing w:after="0" w:line="240" w:lineRule="auto"/>
-    </w:pPr>
-    <w:rPr>
-      <w:rFonts w:ascii="Arial" w:eastAsia="Times New Roman" w:hAnsi="Arial" w:cs="Times New Roman"/>
-      <w:color w:val="000000"/>
-      <w:szCs w:val="24"/>
-    </w:rPr>
-  </w:style>
-  <w:style w:type="paragraph" w:customStyle="1" w:styleId="8140C62E72D54A08A9DA9A933B5B6BC11">
-    <w:name w:val="8140C62E72D54A08A9DA9A933B5B6BC11"/>
-    <w:rsid w:val="00CF5563"/>
-    <w:pPr>
-      <w:spacing w:after="0" w:line="240" w:lineRule="auto"/>
-    </w:pPr>
-    <w:rPr>
-      <w:rFonts w:ascii="Arial" w:eastAsia="Times New Roman" w:hAnsi="Arial" w:cs="Times New Roman"/>
-      <w:color w:val="000000"/>
-      <w:szCs w:val="24"/>
-    </w:rPr>
-  </w:style>
-  <w:style w:type="paragraph" w:customStyle="1" w:styleId="A9689B3FA9B240E79CEF84E49AA848DC1">
-    <w:name w:val="A9689B3FA9B240E79CEF84E49AA848DC1"/>
-    <w:rsid w:val="00CF5563"/>
-    <w:pPr>
-      <w:spacing w:after="0" w:line="240" w:lineRule="auto"/>
-    </w:pPr>
-    <w:rPr>
-      <w:rFonts w:ascii="Arial" w:eastAsia="Times New Roman" w:hAnsi="Arial" w:cs="Times New Roman"/>
-      <w:color w:val="000000"/>
-      <w:szCs w:val="24"/>
-    </w:rPr>
-  </w:style>
-  <w:style w:type="paragraph" w:customStyle="1" w:styleId="2D64A4B08A3144B3B7D40F9EE096BC92">
-    <w:name w:val="2D64A4B08A3144B3B7D40F9EE096BC92"/>
-    <w:rsid w:val="00CF5563"/>
-    <w:pPr>
-      <w:spacing w:after="0" w:line="240" w:lineRule="auto"/>
-    </w:pPr>
-    <w:rPr>
-      <w:rFonts w:ascii="Arial" w:eastAsia="Times New Roman" w:hAnsi="Arial" w:cs="Times New Roman"/>
-      <w:color w:val="000000"/>
-      <w:szCs w:val="24"/>
-    </w:rPr>
-  </w:style>
-  <w:style w:type="paragraph" w:customStyle="1" w:styleId="67224F8EAB4544FCB6BCF81C9A22F75A1">
-    <w:name w:val="67224F8EAB4544FCB6BCF81C9A22F75A1"/>
-    <w:rsid w:val="00CF5563"/>
-    <w:pPr>
-      <w:spacing w:after="0" w:line="240" w:lineRule="auto"/>
-    </w:pPr>
-    <w:rPr>
-      <w:rFonts w:ascii="Arial" w:eastAsia="Times New Roman" w:hAnsi="Arial" w:cs="Times New Roman"/>
-      <w:color w:val="000000"/>
-      <w:szCs w:val="24"/>
-    </w:rPr>
-  </w:style>
-  <w:style w:type="paragraph" w:customStyle="1" w:styleId="E655458C2AA74EA18181525803E000871">
-    <w:name w:val="E655458C2AA74EA18181525803E000871"/>
-    <w:rsid w:val="00CF5563"/>
-    <w:pPr>
-      <w:spacing w:after="0" w:line="240" w:lineRule="auto"/>
-    </w:pPr>
-    <w:rPr>
-      <w:rFonts w:ascii="Arial" w:eastAsia="Times New Roman" w:hAnsi="Arial" w:cs="Times New Roman"/>
-      <w:color w:val="000000"/>
-      <w:szCs w:val="24"/>
-    </w:rPr>
-  </w:style>
-  <w:style w:type="paragraph" w:customStyle="1" w:styleId="4674FBE5602843BAB2C6DEEB803415DC1">
-    <w:name w:val="4674FBE5602843BAB2C6DEEB803415DC1"/>
-    <w:rsid w:val="00CF5563"/>
-    <w:pPr>
-      <w:spacing w:after="0" w:line="240" w:lineRule="auto"/>
-    </w:pPr>
-    <w:rPr>
-      <w:rFonts w:ascii="Arial" w:eastAsia="Times New Roman" w:hAnsi="Arial" w:cs="Times New Roman"/>
-      <w:color w:val="000000"/>
-      <w:szCs w:val="24"/>
-    </w:rPr>
-  </w:style>
-  <w:style w:type="paragraph" w:customStyle="1" w:styleId="77D249C845DE45B4941938EF008AA8911">
-    <w:name w:val="77D249C845DE45B4941938EF008AA8911"/>
-    <w:rsid w:val="00CF5563"/>
-    <w:pPr>
-      <w:spacing w:after="0" w:line="240" w:lineRule="auto"/>
-    </w:pPr>
-    <w:rPr>
-      <w:rFonts w:ascii="Arial" w:eastAsia="Times New Roman" w:hAnsi="Arial" w:cs="Times New Roman"/>
-      <w:color w:val="000000"/>
-      <w:szCs w:val="24"/>
-    </w:rPr>
-  </w:style>
-  <w:style w:type="paragraph" w:customStyle="1" w:styleId="270C8D5486EE4B00908315AE7976B1EC1">
-    <w:name w:val="270C8D5486EE4B00908315AE7976B1EC1"/>
-    <w:rsid w:val="00CF5563"/>
-    <w:pPr>
-      <w:spacing w:after="0" w:line="240" w:lineRule="auto"/>
-    </w:pPr>
-    <w:rPr>
-      <w:rFonts w:ascii="Arial" w:eastAsia="Times New Roman" w:hAnsi="Arial" w:cs="Times New Roman"/>
-      <w:color w:val="000000"/>
-      <w:szCs w:val="24"/>
-    </w:rPr>
-  </w:style>
-  <w:style w:type="paragraph" w:customStyle="1" w:styleId="1BBDC9F3AE364750821BF0774F18912B">
-    <w:name w:val="1BBDC9F3AE364750821BF0774F18912B"/>
-    <w:rsid w:val="00CF5563"/>
-    <w:pPr>
-      <w:spacing w:after="0" w:line="240" w:lineRule="auto"/>
-    </w:pPr>
-    <w:rPr>
-      <w:rFonts w:ascii="Arial" w:eastAsia="Times New Roman" w:hAnsi="Arial" w:cs="Times New Roman"/>
-      <w:color w:val="000000"/>
-      <w:szCs w:val="24"/>
-    </w:rPr>
-  </w:style>
-  <w:style w:type="paragraph" w:customStyle="1" w:styleId="0DA0BA202CA34F4D9110FC4FC1E3A7CE">
-    <w:name w:val="0DA0BA202CA34F4D9110FC4FC1E3A7CE"/>
-    <w:rsid w:val="002B3596"/>
-    <w:pPr>
-      <w:spacing w:after="160" w:line="278" w:lineRule="auto"/>
-    </w:pPr>
-    <w:rPr>
-      <w:kern w:val="2"/>
-      <w:sz w:val="24"/>
-      <w:szCs w:val="24"/>
-      <w14:ligatures w14:val="standardContextual"/>
-    </w:rPr>
-  </w:style>
-  <w:style w:type="paragraph" w:customStyle="1" w:styleId="F088572A37DC4B2CBF7B6B3D8F1336FE">
-    <w:name w:val="F088572A37DC4B2CBF7B6B3D8F1336FE"/>
-    <w:rsid w:val="002B3596"/>
-    <w:pPr>
-      <w:spacing w:after="160" w:line="278" w:lineRule="auto"/>
-    </w:pPr>
-    <w:rPr>
-      <w:kern w:val="2"/>
-      <w:sz w:val="24"/>
-      <w:szCs w:val="24"/>
-      <w14:ligatures w14:val="standardContextual"/>
-    </w:rPr>
-  </w:style>
-  <w:style w:type="paragraph" w:customStyle="1" w:styleId="B292587B1D8F40C1A6C3D8E55FD5C357">
-    <w:name w:val="B292587B1D8F40C1A6C3D8E55FD5C357"/>
-    <w:rsid w:val="00E80272"/>
-    <w:pPr>
-      <w:spacing w:after="160" w:line="278" w:lineRule="auto"/>
-    </w:pPr>
-    <w:rPr>
-      <w:kern w:val="2"/>
-      <w:sz w:val="24"/>
-      <w:szCs w:val="24"/>
-      <w14:ligatures w14:val="standardContextual"/>
-    </w:rPr>
-  </w:style>
   <w:style w:type="paragraph" w:customStyle="1" w:styleId="4339E79F67BB4CBDACB13039D7165C16">
     <w:name w:val="4339E79F67BB4CBDACB13039D7165C16"/>
-    <w:rsid w:val="00E80272"/>
-    <w:pPr>
-      <w:spacing w:after="160" w:line="278" w:lineRule="auto"/>
-    </w:pPr>
-    <w:rPr>
-      <w:kern w:val="2"/>
-      <w:sz w:val="24"/>
-      <w:szCs w:val="24"/>
-      <w14:ligatures w14:val="standardContextual"/>
-    </w:rPr>
-  </w:style>
-  <w:style w:type="paragraph" w:customStyle="1" w:styleId="509497646E474E1A9E9CCBD2E1611D68">
-    <w:name w:val="509497646E474E1A9E9CCBD2E1611D68"/>
-    <w:rsid w:val="00E80272"/>
-    <w:pPr>
-      <w:spacing w:after="160" w:line="278" w:lineRule="auto"/>
-    </w:pPr>
-    <w:rPr>
-      <w:kern w:val="2"/>
-      <w:sz w:val="24"/>
-      <w:szCs w:val="24"/>
-      <w14:ligatures w14:val="standardContextual"/>
-    </w:rPr>
-  </w:style>
-  <w:style w:type="paragraph" w:customStyle="1" w:styleId="FB0D7AA552B344BA9C32EB3150B920E2">
-    <w:name w:val="FB0D7AA552B344BA9C32EB3150B920E2"/>
-    <w:rsid w:val="00E80272"/>
-    <w:pPr>
-      <w:spacing w:after="160" w:line="278" w:lineRule="auto"/>
-    </w:pPr>
-    <w:rPr>
-      <w:kern w:val="2"/>
-      <w:sz w:val="24"/>
-      <w:szCs w:val="24"/>
-      <w14:ligatures w14:val="standardContextual"/>
-    </w:rPr>
-  </w:style>
-  <w:style w:type="paragraph" w:customStyle="1" w:styleId="C9E9FB1002DB48A09E0E54B6917EA315">
-    <w:name w:val="C9E9FB1002DB48A09E0E54B6917EA315"/>
-    <w:rsid w:val="00E80272"/>
-    <w:pPr>
-      <w:spacing w:after="160" w:line="278" w:lineRule="auto"/>
-    </w:pPr>
-    <w:rPr>
-      <w:kern w:val="2"/>
-      <w:sz w:val="24"/>
-      <w:szCs w:val="24"/>
-      <w14:ligatures w14:val="standardContextual"/>
-    </w:rPr>
-  </w:style>
-  <w:style w:type="paragraph" w:customStyle="1" w:styleId="D2B558213CD34F6A9DC0F413D93F87FE">
-    <w:name w:val="D2B558213CD34F6A9DC0F413D93F87FE"/>
-    <w:rsid w:val="00E80272"/>
-    <w:pPr>
-      <w:spacing w:after="160" w:line="278" w:lineRule="auto"/>
-    </w:pPr>
-    <w:rPr>
-      <w:kern w:val="2"/>
-      <w:sz w:val="24"/>
-      <w:szCs w:val="24"/>
-      <w14:ligatures w14:val="standardContextual"/>
-    </w:rPr>
-  </w:style>
-  <w:style w:type="paragraph" w:customStyle="1" w:styleId="334BA84630AA449EA34DD2E2C7703D95">
-    <w:name w:val="334BA84630AA449EA34DD2E2C7703D95"/>
     <w:rsid w:val="00E80272"/>
     <w:pPr>
       <w:spacing w:after="160" w:line="278" w:lineRule="auto"/>
@@ -12225,7 +11960,9 @@
 </file>
 
 <file path=customXml/item1.xml><?xml version="1.0" encoding="utf-8"?>
-<LongProperties xmlns="http://schemas.microsoft.com/office/2006/metadata/longProperties"/>
+<p:properties xmlns:p="http://schemas.microsoft.com/office/2006/metadata/properties" xmlns:xsi="http://www.w3.org/2001/XMLSchema-instance" xmlns:pc="http://schemas.microsoft.com/office/infopath/2007/PartnerControls">
+  <documentManagement/>
+</p:properties>
 </file>
 
 <file path=customXml/item2.xml><?xml version="1.0" encoding="utf-8"?>
@@ -12397,12 +12134,14 @@
 </file>
 
 <file path=customXml/item3.xml><?xml version="1.0" encoding="utf-8"?>
-<p:properties xmlns:p="http://schemas.microsoft.com/office/2006/metadata/properties" xmlns:xsi="http://www.w3.org/2001/XMLSchema-instance" xmlns:pc="http://schemas.microsoft.com/office/infopath/2007/PartnerControls">
-  <documentManagement/>
-</p:properties>
+<LongProperties xmlns="http://schemas.microsoft.com/office/2006/metadata/longProperties"/>
 </file>
 
 <file path=customXml/item4.xml><?xml version="1.0" encoding="utf-8"?>
+<b:Sources xmlns:b="http://schemas.openxmlformats.org/officeDocument/2006/bibliography" xmlns="http://schemas.openxmlformats.org/officeDocument/2006/bibliography" SelectedStyle="\APASixthEditionOfficeOnline.xsl" StyleName="APA" Version="6"/>
+</file>
+
+<file path=customXml/item5.xml><?xml version="1.0" encoding="utf-8"?>
 <?mso-contentType ?>
 <FormTemplates xmlns="http://schemas.microsoft.com/sharepoint/v3/contenttype/forms">
   <Display>DocumentLibraryForm</Display>
@@ -12411,14 +12150,18 @@
 </FormTemplates>
 </file>
 
-<file path=customXml/item5.xml><?xml version="1.0" encoding="utf-8"?>
-<b:Sources xmlns:b="http://schemas.openxmlformats.org/officeDocument/2006/bibliography" xmlns="http://schemas.openxmlformats.org/officeDocument/2006/bibliography" SelectedStyle="\APASixthEditionOfficeOnline.xsl" StyleName="APA" Version="6"/>
-</file>
-
 <file path=customXml/itemProps1.xml><?xml version="1.0" encoding="utf-8"?>
-<ds:datastoreItem xmlns:ds="http://schemas.openxmlformats.org/officeDocument/2006/customXml" ds:itemID="{1A182F92-3347-4E6F-9F26-4BD5F8FC7E16}">
+<ds:datastoreItem xmlns:ds="http://schemas.openxmlformats.org/officeDocument/2006/customXml" ds:itemID="{958AA13C-9FB7-4A5E-957F-0A58F99A26B7}">
   <ds:schemaRefs>
-    <ds:schemaRef ds:uri="http://schemas.microsoft.com/office/2006/metadata/longProperties"/>
+    <ds:schemaRef ds:uri="http://schemas.microsoft.com/office/2006/metadata/properties"/>
+    <ds:schemaRef ds:uri="http://purl.org/dc/dcmitype/"/>
+    <ds:schemaRef ds:uri="41374a66-dddf-4e3d-9006-76695b5d92b0"/>
+    <ds:schemaRef ds:uri="http://purl.org/dc/elements/1.1/"/>
+    <ds:schemaRef ds:uri="http://schemas.microsoft.com/office/2006/documentManagement/types"/>
+    <ds:schemaRef ds:uri="http://schemas.microsoft.com/office/infopath/2007/PartnerControls"/>
+    <ds:schemaRef ds:uri="http://purl.org/dc/terms/"/>
+    <ds:schemaRef ds:uri="http://schemas.openxmlformats.org/package/2006/metadata/core-properties"/>
+    <ds:schemaRef ds:uri="http://www.w3.org/XML/1998/namespace"/>
   </ds:schemaRefs>
 </ds:datastoreItem>
 </file>
@@ -12442,33 +12185,25 @@
 </file>
 
 <file path=customXml/itemProps3.xml><?xml version="1.0" encoding="utf-8"?>
-<ds:datastoreItem xmlns:ds="http://schemas.openxmlformats.org/officeDocument/2006/customXml" ds:itemID="{958AA13C-9FB7-4A5E-957F-0A58F99A26B7}">
+<ds:datastoreItem xmlns:ds="http://schemas.openxmlformats.org/officeDocument/2006/customXml" ds:itemID="{1A182F92-3347-4E6F-9F26-4BD5F8FC7E16}">
   <ds:schemaRefs>
-    <ds:schemaRef ds:uri="http://schemas.microsoft.com/office/2006/metadata/properties"/>
-    <ds:schemaRef ds:uri="http://purl.org/dc/dcmitype/"/>
-    <ds:schemaRef ds:uri="41374a66-dddf-4e3d-9006-76695b5d92b0"/>
-    <ds:schemaRef ds:uri="http://purl.org/dc/elements/1.1/"/>
-    <ds:schemaRef ds:uri="http://schemas.microsoft.com/office/2006/documentManagement/types"/>
-    <ds:schemaRef ds:uri="http://schemas.microsoft.com/office/infopath/2007/PartnerControls"/>
-    <ds:schemaRef ds:uri="http://purl.org/dc/terms/"/>
-    <ds:schemaRef ds:uri="http://schemas.openxmlformats.org/package/2006/metadata/core-properties"/>
-    <ds:schemaRef ds:uri="http://www.w3.org/XML/1998/namespace"/>
+    <ds:schemaRef ds:uri="http://schemas.microsoft.com/office/2006/metadata/longProperties"/>
   </ds:schemaRefs>
 </ds:datastoreItem>
 </file>
 
 <file path=customXml/itemProps4.xml><?xml version="1.0" encoding="utf-8"?>
+<ds:datastoreItem xmlns:ds="http://schemas.openxmlformats.org/officeDocument/2006/customXml" ds:itemID="{67F4ED66-24E5-47C0-AC12-48D12F1DA656}">
+  <ds:schemaRefs>
+    <ds:schemaRef ds:uri="http://schemas.openxmlformats.org/officeDocument/2006/bibliography"/>
+  </ds:schemaRefs>
+</ds:datastoreItem>
+</file>
+
+<file path=customXml/itemProps5.xml><?xml version="1.0" encoding="utf-8"?>
 <ds:datastoreItem xmlns:ds="http://schemas.openxmlformats.org/officeDocument/2006/customXml" ds:itemID="{C8BA2750-D117-448F-BAED-2BE02F43AC15}">
   <ds:schemaRefs>
     <ds:schemaRef ds:uri="http://schemas.microsoft.com/sharepoint/v3/contenttype/forms"/>
   </ds:schemaRefs>
 </ds:datastoreItem>
-</file>
-
-<file path=customXml/itemProps5.xml><?xml version="1.0" encoding="utf-8"?>
-<ds:datastoreItem xmlns:ds="http://schemas.openxmlformats.org/officeDocument/2006/customXml" ds:itemID="{67F4ED66-24E5-47C0-AC12-48D12F1DA656}">
-  <ds:schemaRefs>
-    <ds:schemaRef ds:uri="http://schemas.openxmlformats.org/officeDocument/2006/bibliography"/>
-  </ds:schemaRefs>
-</ds:datastoreItem>
 </file>
</xml_diff>